<commit_message>
Tambaah Deskripsi dan Tujuan
Diambil dari dokumen sebelumnya
</commit_message>
<xml_diff>
--- a/IF4-10117124-Kelompok2.docx
+++ b/IF4-10117124-Kelompok2.docx
@@ -623,17 +623,6 @@
                 <w:szCs w:val="24"/>
               </w:rPr>
               <w:t>Juan Lazuardo</w:t>
-            </w:r>
-            <w:r>
-              <w:rPr>
-                <w:rFonts w:eastAsia="Times New Roman"/>
-                <w:b/>
-                <w:bCs/>
-                <w:color w:val="00000A"/>
-                <w:sz w:val="24"/>
-                <w:szCs w:val="24"/>
-              </w:rPr>
-              <w:t xml:space="preserve"> Slebew</w:t>
             </w:r>
           </w:p>
         </w:tc>
@@ -4621,7 +4610,7 @@
 </file>
 
 <file path=customXml/itemProps1.xml><?xml version="1.0" encoding="utf-8"?>
-<ds:datastoreItem xmlns:ds="http://schemas.openxmlformats.org/officeDocument/2006/customXml" ds:itemID="{0783B500-F8AC-4E48-97C9-DA6CE4F2D389}">
+<ds:datastoreItem xmlns:ds="http://schemas.openxmlformats.org/officeDocument/2006/customXml" ds:itemID="{9BF28581-1B6A-45D8-A9AC-CDAB202C88DD}">
   <ds:schemaRefs>
     <ds:schemaRef ds:uri="http://schemas.openxmlformats.org/officeDocument/2006/bibliography"/>
   </ds:schemaRefs>

</xml_diff>